<commit_message>
commit changes -updated cv (address changed)
</commit_message>
<xml_diff>
--- a/src/assets/docs/cv.docx
+++ b/src/assets/docs/cv.docx
@@ -115,39 +115,7 @@
                 <w:sz w:val="18"/>
                 <w:szCs w:val="18"/>
               </w:rPr>
-              <w:t>House: 74, Pu</w:t>
-            </w:r>
-            <w:r>
-              <w:rPr>
-                <w:rFonts w:ascii="Arial" w:hAnsi="Arial" w:cs="Arial"/>
-                <w:sz w:val="18"/>
-                <w:szCs w:val="18"/>
-              </w:rPr>
-              <w:t>lpar, Jafrabad</w:t>
-            </w:r>
-            <w:r>
-              <w:rPr>
-                <w:rFonts w:ascii="Arial" w:hAnsi="Arial" w:cs="Arial"/>
-                <w:sz w:val="18"/>
-                <w:szCs w:val="18"/>
-              </w:rPr>
-              <w:t xml:space="preserve">, </w:t>
-            </w:r>
-            <w:r>
-              <w:rPr>
-                <w:rFonts w:ascii="Arial" w:hAnsi="Arial" w:cs="Arial"/>
-                <w:sz w:val="18"/>
-                <w:szCs w:val="18"/>
-              </w:rPr>
-              <w:t>Dhanmondi</w:t>
-            </w:r>
-            <w:r>
-              <w:rPr>
-                <w:rFonts w:ascii="Arial" w:hAnsi="Arial" w:cs="Arial"/>
-                <w:sz w:val="18"/>
-                <w:szCs w:val="18"/>
-              </w:rPr>
-              <w:t>, Dhaka 1207</w:t>
+              <w:t>Dhaka</w:t>
             </w:r>
             <w:r>
               <w:rPr>
@@ -1538,27 +1506,8 @@
           <w:rFonts w:ascii="Arial" w:hAnsi="Arial" w:cs="Arial"/>
           <w:sz w:val="18"/>
           <w:szCs w:val="18"/>
-          <w:shd w:val="clear" w:color="auto" w:fill="FDFDFD"/>
         </w:rPr>
-        <w:t xml:space="preserve">Experienced software engineer with a passion for developing innovative programs that expedite the efficiency and effectiveness of organizational success. Well-versed in technology and writing code to create systems that are reliable and user-friendly. </w:t>
-      </w:r>
-      <w:r>
-        <w:rPr>
-          <w:rFonts w:ascii="Arial" w:hAnsi="Arial" w:cs="Arial"/>
-          <w:sz w:val="18"/>
-          <w:szCs w:val="18"/>
-          <w:shd w:val="clear" w:color="auto" w:fill="FDFDFD"/>
-        </w:rPr>
-        <w:t xml:space="preserve">A </w:t>
-      </w:r>
-      <w:r>
-        <w:rPr>
-          <w:rFonts w:ascii="Arial" w:hAnsi="Arial" w:cs="Arial"/>
-          <w:sz w:val="18"/>
-          <w:szCs w:val="18"/>
-          <w:shd w:val="clear" w:color="auto" w:fill="FDFDFD"/>
-        </w:rPr>
-        <w:t>Skilled leader who has the proven ability to motivate, educate, and manage a team of professionals to build software programs and effectively track changes. Confident communicator, strategic thinker, and innovative creator to develop software that is customized to meet a company’s organizational needs, highlight their core competencies, and further their success.</w:t>
+        <w:t>A highly-skilled and experinced software engineer, who enjoys creating useful things for the customers and organizations by learing new language or technlogy stack. Increased the revenue of the organizations by developing the efficient solution.</w:t>
       </w:r>
     </w:p>
     <w:p>
@@ -3399,7 +3348,6 @@
           <w:sz w:val="20"/>
           <w:szCs w:val="20"/>
         </w:rPr>
-        <w:lastRenderedPageBreak/>
         <mc:AlternateContent>
           <mc:Choice Requires="wps">
             <w:drawing>
@@ -3559,6 +3507,7 @@
                 <w:sz w:val="18"/>
                 <w:szCs w:val="18"/>
               </w:rPr>
+              <w:lastRenderedPageBreak/>
               <w:t>.NET Core, .NET 5</w:t>
             </w:r>
           </w:p>
@@ -3719,6 +3668,7 @@
                 <w:sz w:val="18"/>
                 <w:szCs w:val="18"/>
               </w:rPr>
+              <w:lastRenderedPageBreak/>
               <w:t>VS 2019, VS Code</w:t>
             </w:r>
           </w:p>
@@ -3742,6 +3692,7 @@
                 <w:sz w:val="18"/>
                 <w:szCs w:val="18"/>
               </w:rPr>
+              <w:lastRenderedPageBreak/>
               <w:t>ASP.NET Web Form, MVC</w:t>
             </w:r>
           </w:p>
@@ -4581,7 +4532,7 @@
         <v:path o:extrusionok="f" gradientshapeok="t" o:connecttype="rect"/>
         <o:lock v:ext="edit" aspectratio="t"/>
       </v:shapetype>
-      <v:shape id="_x0000_i1027" type="#_x0000_t75" style="width:9.7pt;height:11.1pt;visibility:visible;mso-wrap-style:square" o:bullet="t" filled="t">
+      <v:shape id="_x0000_i1037" type="#_x0000_t75" style="width:9.75pt;height:11.25pt;visibility:visible;mso-wrap-style:square" o:bullet="t" filled="t">
         <v:imagedata r:id="rId1" o:title=""/>
       </v:shape>
     </w:pict>
@@ -7044,7 +6995,7 @@
 </file>
 
 <file path=customXml/itemProps2.xml><?xml version="1.0" encoding="utf-8"?>
-<ds:datastoreItem xmlns:ds="http://schemas.openxmlformats.org/officeDocument/2006/customXml" ds:itemID="{0BE1F0DE-A4D5-45B8-9603-7F16C0D542AB}">
+<ds:datastoreItem xmlns:ds="http://schemas.openxmlformats.org/officeDocument/2006/customXml" ds:itemID="{D5E664EC-B9F8-4839-A7AD-C250BD929328}">
   <ds:schemaRefs>
     <ds:schemaRef ds:uri="http://schemas.openxmlformats.org/officeDocument/2006/bibliography"/>
   </ds:schemaRefs>

</xml_diff>